<commit_message>
added missing action in minutes
</commit_message>
<xml_diff>
--- a/Project Management/PMB/Minutes/PMCMinutes24thJanuary14.docx
+++ b/Project Management/PMB/Minutes/PMCMinutes24thJanuary14.docx
@@ -399,10 +399,7 @@
         <w:t xml:space="preserve"> group</w:t>
       </w:r>
       <w:r>
-        <w:t xml:space="preserve">. </w:t>
-      </w:r>
-      <w:r>
-        <w:t>On the other hand</w:t>
+        <w:t>. On the other hand</w:t>
       </w:r>
       <w:r>
         <w:t xml:space="preserve">, for groups with strong overlap </w:t>
@@ -533,41 +530,61 @@
     </w:p>
     <w:p>
       <w:r>
-        <w:t>An acc</w:t>
-      </w:r>
-      <w:r>
-        <w:t>epted new member will be requested to</w:t>
-      </w:r>
-      <w:r>
-        <w:t xml:space="preserve"> select </w:t>
-      </w:r>
-      <w:r>
-        <w:t>one</w:t>
-      </w:r>
-      <w:r>
-        <w:t xml:space="preserve"> </w:t>
-      </w:r>
-      <w:r>
-        <w:t xml:space="preserve">person </w:t>
-      </w:r>
-      <w:r>
-        <w:t xml:space="preserve">to be on the </w:t>
-      </w:r>
-      <w:r>
-        <w:t xml:space="preserve">Mantid PMB.  </w:t>
+        <w:t>Also a new member is asked to agree on Mantid standards/terms document.</w:t>
       </w:r>
     </w:p>
     <w:p>
       <w:pPr>
-        <w:pStyle w:val="Heading1"/>
-      </w:pPr>
-      <w:r>
+        <w:rPr>
+          <w:b/>
+        </w:rPr>
+      </w:pPr>
+      <w:r>
+        <w:rPr>
+          <w:b/>
+        </w:rPr>
         <w:lastRenderedPageBreak/>
-        <w:t>In anticipation of new facilities joining</w:t>
-      </w:r>
+        <w:t>Action ND to email to Mantid standards/terms document for discussion</w:t>
+      </w:r>
+      <w:bookmarkStart w:id="0" w:name="_GoBack"/>
+      <w:bookmarkEnd w:id="0"/>
     </w:p>
     <w:p>
       <w:r>
+        <w:t>An acc</w:t>
+      </w:r>
+      <w:r>
+        <w:t>epted new member will be requested to</w:t>
+      </w:r>
+      <w:r>
+        <w:t xml:space="preserve"> select </w:t>
+      </w:r>
+      <w:r>
+        <w:t>one</w:t>
+      </w:r>
+      <w:r>
+        <w:t xml:space="preserve"> </w:t>
+      </w:r>
+      <w:r>
+        <w:t xml:space="preserve">person </w:t>
+      </w:r>
+      <w:r>
+        <w:t xml:space="preserve">to be on the </w:t>
+      </w:r>
+      <w:r>
+        <w:t xml:space="preserve">Mantid PMB.  </w:t>
+      </w:r>
+    </w:p>
+    <w:p>
+      <w:pPr>
+        <w:pStyle w:val="Heading1"/>
+      </w:pPr>
+      <w:r>
+        <w:t>In anticipation of new facilities joining</w:t>
+      </w:r>
+    </w:p>
+    <w:p>
+      <w:r>
         <w:t xml:space="preserve">Possible </w:t>
       </w:r>
       <w:r>
@@ -577,46 +594,13 @@
         <w:t>structures</w:t>
       </w:r>
       <w:r>
-        <w:t xml:space="preserve"> were discussed </w:t>
-      </w:r>
-      <w:r>
-        <w:t>in view of new facilities joining</w:t>
-      </w:r>
-      <w:r>
-        <w:t xml:space="preserve">. </w:t>
-      </w:r>
-      <w:r>
-        <w:t xml:space="preserve">It was commented that </w:t>
-      </w:r>
-      <w:r>
-        <w:t xml:space="preserve">the number of seats </w:t>
-      </w:r>
-      <w:r>
-        <w:t>from each facility, long term,</w:t>
+        <w:t xml:space="preserve"> were discussed in view of new facilities joining. It was commented that the number of seats from each facility, long term,</w:t>
       </w:r>
       <w:r>
         <w:t xml:space="preserve"> may</w:t>
       </w:r>
       <w:r>
-        <w:t xml:space="preserve"> </w:t>
-      </w:r>
-      <w:r>
-        <w:t xml:space="preserve">be setup to </w:t>
-      </w:r>
-      <w:r>
-        <w:t xml:space="preserve">reflect how much a </w:t>
-      </w:r>
-      <w:r>
-        <w:t xml:space="preserve">given facility has contributed </w:t>
-      </w:r>
-      <w:r>
-        <w:t xml:space="preserve">to </w:t>
-      </w:r>
-      <w:r>
-        <w:t xml:space="preserve">the project up to </w:t>
-      </w:r>
-      <w:r>
-        <w:t>a given point in time</w:t>
+        <w:t xml:space="preserve"> be setup to reflect how much a given facility has contributed to the project up to a given point in time</w:t>
       </w:r>
       <w:r>
         <w:t xml:space="preserve">, and </w:t>
@@ -1068,6 +1052,7 @@
         <w:pStyle w:val="Heading1"/>
       </w:pPr>
       <w:r>
+        <w:lastRenderedPageBreak/>
         <w:t>Next Meeting</w:t>
       </w:r>
     </w:p>
@@ -1098,11 +1083,8 @@
         </w:rPr>
       </w:pPr>
       <w:r>
-        <w:lastRenderedPageBreak/>
         <w:br w:type="page"/>
       </w:r>
-      <w:bookmarkStart w:id="0" w:name="_GoBack"/>
-      <w:bookmarkEnd w:id="0"/>
     </w:p>
     <w:p>
       <w:pPr>
@@ -1148,7 +1130,7 @@
           </w:tcPr>
           <w:p>
             <w:r>
-              <w:t>Action ND to create delivery plan based on requirement list</w:t>
+              <w:t>create delivery plan based on requirement list</w:t>
             </w:r>
           </w:p>
         </w:tc>
@@ -1183,7 +1165,7 @@
           </w:tcPr>
           <w:p>
             <w:r>
-              <w:t>Action ND to email suggestion for dates of next joint SSC meeting</w:t>
+              <w:t>email suggestion for dates of next joint SSC meeting</w:t>
             </w:r>
           </w:p>
         </w:tc>
@@ -1210,13 +1192,20 @@
             <w:pPr>
               <w:pStyle w:val="TableCell"/>
             </w:pPr>
+            <w:r>
+              <w:t>4.3</w:t>
+            </w:r>
           </w:p>
         </w:tc>
         <w:tc>
           <w:tcPr>
             <w:tcW w:w="7612" w:type="dxa"/>
           </w:tcPr>
-          <w:p/>
+          <w:p>
+            <w:r>
+              <w:t>email to Mantid standards/terms document for discussion</w:t>
+            </w:r>
+          </w:p>
         </w:tc>
         <w:tc>
           <w:tcPr>
@@ -1226,6 +1215,9 @@
             <w:pPr>
               <w:pStyle w:val="TableCell"/>
             </w:pPr>
+            <w:r>
+              <w:t>ND</w:t>
+            </w:r>
           </w:p>
         </w:tc>
       </w:tr>
@@ -1490,7 +1482,7 @@
       <w:rPr>
         <w:noProof/>
       </w:rPr>
-      <w:t>2</w:t>
+      <w:t>1</w:t>
     </w:r>
     <w:r>
       <w:rPr>
@@ -1514,7 +1506,7 @@
       <w:rPr>
         <w:noProof/>
       </w:rPr>
-      <w:t>27/01/2014</w:t>
+      <w:t>28/01/2014</w:t>
     </w:r>
     <w:r>
       <w:rPr>
@@ -4812,11 +4804,12 @@
 </file>
 
 <file path=customXml/item1.xml><?xml version="1.0" encoding="utf-8"?>
-<p:properties xmlns:p="http://schemas.microsoft.com/office/2006/metadata/properties" xmlns:xsi="http://www.w3.org/2001/XMLSchema-instance">
-  <documentManagement>
-    <MeetingDate xmlns="fa0dbb60-a7c3-4c55-9688-8a9c67a8df9b">2013-10-20T23:00:00+00:00</MeetingDate>
-  </documentManagement>
-</p:properties>
+<?mso-contentType ?>
+<FormTemplates xmlns="http://schemas.microsoft.com/sharepoint/v3/contenttype/forms">
+  <Display>DocumentLibraryForm</Display>
+  <Edit>DocumentLibraryForm</Edit>
+  <New>DocumentLibraryForm</New>
+</FormTemplates>
 </file>
 
 <file path=customXml/item2.xml><?xml version="1.0" encoding="utf-8"?>
@@ -4824,12 +4817,11 @@
 </file>
 
 <file path=customXml/item3.xml><?xml version="1.0" encoding="utf-8"?>
-<?mso-contentType ?>
-<FormTemplates xmlns="http://schemas.microsoft.com/sharepoint/v3/contenttype/forms">
-  <Display>DocumentLibraryForm</Display>
-  <Edit>DocumentLibraryForm</Edit>
-  <New>DocumentLibraryForm</New>
-</FormTemplates>
+<p:properties xmlns:p="http://schemas.microsoft.com/office/2006/metadata/properties" xmlns:xsi="http://www.w3.org/2001/XMLSchema-instance">
+  <documentManagement>
+    <MeetingDate xmlns="fa0dbb60-a7c3-4c55-9688-8a9c67a8df9b">2013-10-20T23:00:00+00:00</MeetingDate>
+  </documentManagement>
+</p:properties>
 </file>
 
 <file path=customXml/item4.xml><?xml version="1.0" encoding="utf-8"?>
@@ -4963,10 +4955,9 @@
 </file>
 
 <file path=customXml/itemProps1.xml><?xml version="1.0" encoding="utf-8"?>
-<ds:datastoreItem xmlns:ds="http://schemas.openxmlformats.org/officeDocument/2006/customXml" ds:itemID="{68ABD185-46B3-43C9-A17A-4ED9869AC776}">
+<ds:datastoreItem xmlns:ds="http://schemas.openxmlformats.org/officeDocument/2006/customXml" ds:itemID="{771AC7C3-39B1-4BD0-B637-14162C41A83B}">
   <ds:schemaRefs>
-    <ds:schemaRef ds:uri="http://schemas.microsoft.com/office/2006/metadata/properties"/>
-    <ds:schemaRef ds:uri="fa0dbb60-a7c3-4c55-9688-8a9c67a8df9b"/>
+    <ds:schemaRef ds:uri="http://schemas.microsoft.com/sharepoint/v3/contenttype/forms"/>
   </ds:schemaRefs>
 </ds:datastoreItem>
 </file>
@@ -4980,9 +4971,10 @@
 </file>
 
 <file path=customXml/itemProps3.xml><?xml version="1.0" encoding="utf-8"?>
-<ds:datastoreItem xmlns:ds="http://schemas.openxmlformats.org/officeDocument/2006/customXml" ds:itemID="{771AC7C3-39B1-4BD0-B637-14162C41A83B}">
+<ds:datastoreItem xmlns:ds="http://schemas.openxmlformats.org/officeDocument/2006/customXml" ds:itemID="{68ABD185-46B3-43C9-A17A-4ED9869AC776}">
   <ds:schemaRefs>
-    <ds:schemaRef ds:uri="http://schemas.microsoft.com/sharepoint/v3/contenttype/forms"/>
+    <ds:schemaRef ds:uri="http://schemas.microsoft.com/office/2006/metadata/properties"/>
+    <ds:schemaRef ds:uri="fa0dbb60-a7c3-4c55-9688-8a9c67a8df9b"/>
   </ds:schemaRefs>
 </ds:datastoreItem>
 </file>
@@ -5006,7 +4998,7 @@
 </file>
 
 <file path=customXml/itemProps5.xml><?xml version="1.0" encoding="utf-8"?>
-<ds:datastoreItem xmlns:ds="http://schemas.openxmlformats.org/officeDocument/2006/customXml" ds:itemID="{FD781EF5-BFF1-4FA6-B69B-492A40223449}">
+<ds:datastoreItem xmlns:ds="http://schemas.openxmlformats.org/officeDocument/2006/customXml" ds:itemID="{7BE4D7BE-5D9B-4BDA-BA3E-EA99A247C0BF}">
   <ds:schemaRefs>
     <ds:schemaRef ds:uri="http://schemas.openxmlformats.org/officeDocument/2006/bibliography"/>
   </ds:schemaRefs>

</xml_diff>

<commit_message>
remove typing error to previous minutes
</commit_message>
<xml_diff>
--- a/Project Management/PMB/Minutes/PMCMinutes24thJanuary14.docx
+++ b/Project Management/PMB/Minutes/PMCMinutes24thJanuary14.docx
@@ -6,8 +6,10 @@
       <w:pPr>
         <w:pStyle w:val="Title"/>
       </w:pPr>
-      <w:r>
-        <w:t xml:space="preserve">ISIS Mantid </w:t>
+      <w:bookmarkStart w:id="0" w:name="_GoBack"/>
+      <w:bookmarkEnd w:id="0"/>
+      <w:r>
+        <w:t xml:space="preserve">Mantid </w:t>
       </w:r>
       <w:r>
         <w:t>P</w:t>
@@ -345,29 +347,13 @@
     </w:p>
     <w:p>
       <w:r>
-        <w:t xml:space="preserve">Some </w:t>
-      </w:r>
-      <w:proofErr w:type="spellStart"/>
-      <w:r>
-        <w:t>b</w:t>
-      </w:r>
-      <w:r>
-        <w:t>eamlines</w:t>
-      </w:r>
-      <w:proofErr w:type="spellEnd"/>
-      <w:r>
-        <w:t xml:space="preserve"> are only represented</w:t>
-      </w:r>
-      <w:r>
-        <w:t xml:space="preserve"> at one facility and to ensure that requirements from such </w:t>
-      </w:r>
-      <w:proofErr w:type="spellStart"/>
-      <w:r>
-        <w:t>beamlines</w:t>
-      </w:r>
-      <w:proofErr w:type="spellEnd"/>
-      <w:r>
-        <w:t xml:space="preserve"> are well represented it was suggested to, where appropriate, </w:t>
+        <w:t>Some b</w:t>
+      </w:r>
+      <w:r>
+        <w:t>eamlines are only represented</w:t>
+      </w:r>
+      <w:r>
+        <w:t xml:space="preserve"> at one facility and to ensure that requirements from such beamlines are well represented it was suggested to, where appropriate, </w:t>
       </w:r>
       <w:r>
         <w:t xml:space="preserve">to </w:t>
@@ -546,8 +532,6 @@
         <w:lastRenderedPageBreak/>
         <w:t>Action ND to email to Mantid standards/terms document for discussion</w:t>
       </w:r>
-      <w:bookmarkStart w:id="0" w:name="_GoBack"/>
-      <w:bookmarkEnd w:id="0"/>
     </w:p>
     <w:p>
       <w:r>
@@ -1506,7 +1490,7 @@
       <w:rPr>
         <w:noProof/>
       </w:rPr>
-      <w:t>28/01/2014</w:t>
+      <w:t>04/04/2014</w:t>
     </w:r>
     <w:r>
       <w:rPr>
@@ -4804,12 +4788,11 @@
 </file>
 
 <file path=customXml/item1.xml><?xml version="1.0" encoding="utf-8"?>
-<?mso-contentType ?>
-<FormTemplates xmlns="http://schemas.microsoft.com/sharepoint/v3/contenttype/forms">
-  <Display>DocumentLibraryForm</Display>
-  <Edit>DocumentLibraryForm</Edit>
-  <New>DocumentLibraryForm</New>
-</FormTemplates>
+<p:properties xmlns:p="http://schemas.microsoft.com/office/2006/metadata/properties" xmlns:xsi="http://www.w3.org/2001/XMLSchema-instance">
+  <documentManagement>
+    <MeetingDate xmlns="fa0dbb60-a7c3-4c55-9688-8a9c67a8df9b">2013-10-20T23:00:00+00:00</MeetingDate>
+  </documentManagement>
+</p:properties>
 </file>
 
 <file path=customXml/item2.xml><?xml version="1.0" encoding="utf-8"?>
@@ -4817,11 +4800,12 @@
 </file>
 
 <file path=customXml/item3.xml><?xml version="1.0" encoding="utf-8"?>
-<p:properties xmlns:p="http://schemas.microsoft.com/office/2006/metadata/properties" xmlns:xsi="http://www.w3.org/2001/XMLSchema-instance">
-  <documentManagement>
-    <MeetingDate xmlns="fa0dbb60-a7c3-4c55-9688-8a9c67a8df9b">2013-10-20T23:00:00+00:00</MeetingDate>
-  </documentManagement>
-</p:properties>
+<?mso-contentType ?>
+<FormTemplates xmlns="http://schemas.microsoft.com/sharepoint/v3/contenttype/forms">
+  <Display>DocumentLibraryForm</Display>
+  <Edit>DocumentLibraryForm</Edit>
+  <New>DocumentLibraryForm</New>
+</FormTemplates>
 </file>
 
 <file path=customXml/item4.xml><?xml version="1.0" encoding="utf-8"?>
@@ -4955,9 +4939,10 @@
 </file>
 
 <file path=customXml/itemProps1.xml><?xml version="1.0" encoding="utf-8"?>
-<ds:datastoreItem xmlns:ds="http://schemas.openxmlformats.org/officeDocument/2006/customXml" ds:itemID="{771AC7C3-39B1-4BD0-B637-14162C41A83B}">
+<ds:datastoreItem xmlns:ds="http://schemas.openxmlformats.org/officeDocument/2006/customXml" ds:itemID="{68ABD185-46B3-43C9-A17A-4ED9869AC776}">
   <ds:schemaRefs>
-    <ds:schemaRef ds:uri="http://schemas.microsoft.com/sharepoint/v3/contenttype/forms"/>
+    <ds:schemaRef ds:uri="http://schemas.microsoft.com/office/2006/metadata/properties"/>
+    <ds:schemaRef ds:uri="fa0dbb60-a7c3-4c55-9688-8a9c67a8df9b"/>
   </ds:schemaRefs>
 </ds:datastoreItem>
 </file>
@@ -4971,10 +4956,9 @@
 </file>
 
 <file path=customXml/itemProps3.xml><?xml version="1.0" encoding="utf-8"?>
-<ds:datastoreItem xmlns:ds="http://schemas.openxmlformats.org/officeDocument/2006/customXml" ds:itemID="{68ABD185-46B3-43C9-A17A-4ED9869AC776}">
+<ds:datastoreItem xmlns:ds="http://schemas.openxmlformats.org/officeDocument/2006/customXml" ds:itemID="{771AC7C3-39B1-4BD0-B637-14162C41A83B}">
   <ds:schemaRefs>
-    <ds:schemaRef ds:uri="http://schemas.microsoft.com/office/2006/metadata/properties"/>
-    <ds:schemaRef ds:uri="fa0dbb60-a7c3-4c55-9688-8a9c67a8df9b"/>
+    <ds:schemaRef ds:uri="http://schemas.microsoft.com/sharepoint/v3/contenttype/forms"/>
   </ds:schemaRefs>
 </ds:datastoreItem>
 </file>
@@ -4998,7 +4982,7 @@
 </file>
 
 <file path=customXml/itemProps5.xml><?xml version="1.0" encoding="utf-8"?>
-<ds:datastoreItem xmlns:ds="http://schemas.openxmlformats.org/officeDocument/2006/customXml" ds:itemID="{7BE4D7BE-5D9B-4BDA-BA3E-EA99A247C0BF}">
+<ds:datastoreItem xmlns:ds="http://schemas.openxmlformats.org/officeDocument/2006/customXml" ds:itemID="{BDB5F8CE-30AB-4788-AEB2-A47FCC2945D1}">
   <ds:schemaRefs>
     <ds:schemaRef ds:uri="http://schemas.openxmlformats.org/officeDocument/2006/bibliography"/>
   </ds:schemaRefs>

</xml_diff>